<commit_message>
Doc: Test case Tutorial Mangament and Error handling
</commit_message>
<xml_diff>
--- a/Test Cases/Test Cases.docx
+++ b/Test Cases/Test Cases.docx
@@ -10,6 +10,1109 @@
         <w:tblLook w:val="04A0" w:firstRow="1" w:lastRow="0" w:firstColumn="1" w:lastColumn="0" w:noHBand="0" w:noVBand="1"/>
       </w:tblPr>
       <w:tblGrid>
+        <w:gridCol w:w="1416"/>
+        <w:gridCol w:w="1794"/>
+        <w:gridCol w:w="1195"/>
+        <w:gridCol w:w="1944"/>
+        <w:gridCol w:w="1765"/>
+        <w:gridCol w:w="1055"/>
+      </w:tblGrid>
+      <w:tr>
+        <w:trPr>
+          <w:trHeight w:val="270"/>
+        </w:trPr>
+        <w:tc>
+          <w:tcPr>
+            <w:tcW w:w="4405" w:type="dxa"/>
+            <w:gridSpan w:val="3"/>
+            <w:shd w:val="clear" w:color="auto" w:fill="156082" w:themeFill="accent1"/>
+          </w:tcPr>
+          <w:p>
+            <w:pPr>
+              <w:rPr>
+                <w:color w:val="FFFFFF" w:themeColor="background1"/>
+              </w:rPr>
+            </w:pPr>
+            <w:r>
+              <w:rPr>
+                <w:b/>
+                <w:bCs/>
+                <w:color w:val="FFFFFF" w:themeColor="background1"/>
+                <w:sz w:val="24"/>
+              </w:rPr>
+              <w:t>Project N</w:t>
+            </w:r>
+            <w:r>
+              <w:rPr>
+                <w:b/>
+                <w:bCs/>
+                <w:color w:val="FFFFFF" w:themeColor="background1"/>
+              </w:rPr>
+              <w:t xml:space="preserve">ame: </w:t>
+            </w:r>
+          </w:p>
+        </w:tc>
+        <w:tc>
+          <w:tcPr>
+            <w:tcW w:w="4764" w:type="dxa"/>
+            <w:gridSpan w:val="3"/>
+          </w:tcPr>
+          <w:p>
+            <w:r>
+              <w:t>Tutor Time</w:t>
+            </w:r>
+          </w:p>
+        </w:tc>
+      </w:tr>
+      <w:tr>
+        <w:trPr>
+          <w:trHeight w:val="258"/>
+        </w:trPr>
+        <w:tc>
+          <w:tcPr>
+            <w:tcW w:w="4405" w:type="dxa"/>
+            <w:gridSpan w:val="3"/>
+            <w:shd w:val="clear" w:color="auto" w:fill="156082" w:themeFill="accent1"/>
+          </w:tcPr>
+          <w:p>
+            <w:pPr>
+              <w:rPr>
+                <w:color w:val="FFFFFF" w:themeColor="background1"/>
+              </w:rPr>
+            </w:pPr>
+            <w:r>
+              <w:rPr>
+                <w:b/>
+                <w:bCs/>
+                <w:color w:val="FFFFFF" w:themeColor="background1"/>
+                <w:sz w:val="24"/>
+              </w:rPr>
+              <w:t>Module Name:</w:t>
+            </w:r>
+          </w:p>
+        </w:tc>
+        <w:tc>
+          <w:tcPr>
+            <w:tcW w:w="4764" w:type="dxa"/>
+            <w:gridSpan w:val="3"/>
+          </w:tcPr>
+          <w:p>
+            <w:r>
+              <w:t>Authentication</w:t>
+            </w:r>
+          </w:p>
+        </w:tc>
+      </w:tr>
+      <w:tr>
+        <w:trPr>
+          <w:trHeight w:val="270"/>
+        </w:trPr>
+        <w:tc>
+          <w:tcPr>
+            <w:tcW w:w="4405" w:type="dxa"/>
+            <w:gridSpan w:val="3"/>
+            <w:shd w:val="clear" w:color="auto" w:fill="156082" w:themeFill="accent1"/>
+          </w:tcPr>
+          <w:p>
+            <w:pPr>
+              <w:rPr>
+                <w:color w:val="FFFFFF" w:themeColor="background1"/>
+              </w:rPr>
+            </w:pPr>
+            <w:r>
+              <w:rPr>
+                <w:b/>
+                <w:bCs/>
+                <w:color w:val="FFFFFF" w:themeColor="background1"/>
+                <w:sz w:val="24"/>
+              </w:rPr>
+              <w:t xml:space="preserve">Test Priority: </w:t>
+            </w:r>
+          </w:p>
+        </w:tc>
+        <w:tc>
+          <w:tcPr>
+            <w:tcW w:w="4764" w:type="dxa"/>
+            <w:gridSpan w:val="3"/>
+          </w:tcPr>
+          <w:p>
+            <w:r>
+              <w:t>High</w:t>
+            </w:r>
+          </w:p>
+        </w:tc>
+      </w:tr>
+      <w:tr>
+        <w:trPr>
+          <w:trHeight w:val="270"/>
+        </w:trPr>
+        <w:tc>
+          <w:tcPr>
+            <w:tcW w:w="4405" w:type="dxa"/>
+            <w:gridSpan w:val="3"/>
+            <w:shd w:val="clear" w:color="auto" w:fill="156082" w:themeFill="accent1"/>
+          </w:tcPr>
+          <w:p>
+            <w:pPr>
+              <w:rPr>
+                <w:color w:val="FFFFFF" w:themeColor="background1"/>
+              </w:rPr>
+            </w:pPr>
+            <w:r>
+              <w:rPr>
+                <w:b/>
+                <w:bCs/>
+                <w:color w:val="FFFFFF" w:themeColor="background1"/>
+                <w:sz w:val="24"/>
+              </w:rPr>
+              <w:t xml:space="preserve">Test Designed By: </w:t>
+            </w:r>
+          </w:p>
+        </w:tc>
+        <w:tc>
+          <w:tcPr>
+            <w:tcW w:w="4764" w:type="dxa"/>
+            <w:gridSpan w:val="3"/>
+          </w:tcPr>
+          <w:p>
+            <w:proofErr w:type="spellStart"/>
+            <w:r>
+              <w:t>Ishtiak</w:t>
+            </w:r>
+            <w:proofErr w:type="spellEnd"/>
+            <w:r>
+              <w:t xml:space="preserve"> </w:t>
+            </w:r>
+            <w:proofErr w:type="spellStart"/>
+            <w:r>
+              <w:t>Billah</w:t>
+            </w:r>
+            <w:proofErr w:type="spellEnd"/>
+            <w:r>
+              <w:t xml:space="preserve"> Emon</w:t>
+            </w:r>
+          </w:p>
+        </w:tc>
+      </w:tr>
+      <w:tr>
+        <w:trPr>
+          <w:trHeight w:val="270"/>
+        </w:trPr>
+        <w:tc>
+          <w:tcPr>
+            <w:tcW w:w="4405" w:type="dxa"/>
+            <w:gridSpan w:val="3"/>
+            <w:shd w:val="clear" w:color="auto" w:fill="156082" w:themeFill="accent1"/>
+          </w:tcPr>
+          <w:p>
+            <w:pPr>
+              <w:rPr>
+                <w:color w:val="FFFFFF" w:themeColor="background1"/>
+              </w:rPr>
+            </w:pPr>
+            <w:r>
+              <w:rPr>
+                <w:b/>
+                <w:bCs/>
+                <w:color w:val="FFFFFF" w:themeColor="background1"/>
+                <w:sz w:val="24"/>
+              </w:rPr>
+              <w:t xml:space="preserve">Test Designed Date: </w:t>
+            </w:r>
+          </w:p>
+        </w:tc>
+        <w:tc>
+          <w:tcPr>
+            <w:tcW w:w="4764" w:type="dxa"/>
+            <w:gridSpan w:val="3"/>
+          </w:tcPr>
+          <w:p>
+            <w:r>
+              <w:t>02-05-2025</w:t>
+            </w:r>
+          </w:p>
+        </w:tc>
+      </w:tr>
+      <w:tr>
+        <w:trPr>
+          <w:trHeight w:val="258"/>
+        </w:trPr>
+        <w:tc>
+          <w:tcPr>
+            <w:tcW w:w="4405" w:type="dxa"/>
+            <w:gridSpan w:val="3"/>
+            <w:shd w:val="clear" w:color="auto" w:fill="156082" w:themeFill="accent1"/>
+          </w:tcPr>
+          <w:p>
+            <w:pPr>
+              <w:rPr>
+                <w:color w:val="FFFFFF" w:themeColor="background1"/>
+              </w:rPr>
+            </w:pPr>
+            <w:r>
+              <w:rPr>
+                <w:b/>
+                <w:bCs/>
+                <w:color w:val="FFFFFF" w:themeColor="background1"/>
+                <w:sz w:val="24"/>
+              </w:rPr>
+              <w:t>Test Executed By:</w:t>
+            </w:r>
+          </w:p>
+        </w:tc>
+        <w:tc>
+          <w:tcPr>
+            <w:tcW w:w="4764" w:type="dxa"/>
+            <w:gridSpan w:val="3"/>
+          </w:tcPr>
+          <w:p>
+            <w:proofErr w:type="spellStart"/>
+            <w:r>
+              <w:t>Ishtiak</w:t>
+            </w:r>
+            <w:proofErr w:type="spellEnd"/>
+            <w:r>
+              <w:t xml:space="preserve"> </w:t>
+            </w:r>
+            <w:proofErr w:type="spellStart"/>
+            <w:r>
+              <w:t>Billah</w:t>
+            </w:r>
+            <w:proofErr w:type="spellEnd"/>
+            <w:r>
+              <w:t xml:space="preserve"> Emon</w:t>
+            </w:r>
+          </w:p>
+        </w:tc>
+      </w:tr>
+      <w:tr>
+        <w:trPr>
+          <w:trHeight w:val="270"/>
+        </w:trPr>
+        <w:tc>
+          <w:tcPr>
+            <w:tcW w:w="4405" w:type="dxa"/>
+            <w:gridSpan w:val="3"/>
+            <w:shd w:val="clear" w:color="auto" w:fill="156082" w:themeFill="accent1"/>
+          </w:tcPr>
+          <w:p>
+            <w:pPr>
+              <w:rPr>
+                <w:color w:val="FFFFFF" w:themeColor="background1"/>
+              </w:rPr>
+            </w:pPr>
+            <w:r>
+              <w:rPr>
+                <w:b/>
+                <w:bCs/>
+                <w:color w:val="FFFFFF" w:themeColor="background1"/>
+                <w:sz w:val="24"/>
+              </w:rPr>
+              <w:t xml:space="preserve">Test Execution Date: </w:t>
+            </w:r>
+          </w:p>
+        </w:tc>
+        <w:tc>
+          <w:tcPr>
+            <w:tcW w:w="4764" w:type="dxa"/>
+            <w:gridSpan w:val="3"/>
+          </w:tcPr>
+          <w:p/>
+        </w:tc>
+      </w:tr>
+      <w:tr>
+        <w:trPr>
+          <w:trHeight w:val="503"/>
+        </w:trPr>
+        <w:tc>
+          <w:tcPr>
+            <w:tcW w:w="4405" w:type="dxa"/>
+            <w:gridSpan w:val="3"/>
+            <w:shd w:val="clear" w:color="auto" w:fill="156082" w:themeFill="accent1"/>
+          </w:tcPr>
+          <w:p>
+            <w:pPr>
+              <w:rPr>
+                <w:color w:val="FFFFFF" w:themeColor="background1"/>
+              </w:rPr>
+            </w:pPr>
+            <w:r>
+              <w:rPr>
+                <w:b/>
+                <w:bCs/>
+                <w:color w:val="FFFFFF" w:themeColor="background1"/>
+                <w:sz w:val="24"/>
+              </w:rPr>
+              <w:t xml:space="preserve">Test Description:  </w:t>
+            </w:r>
+          </w:p>
+        </w:tc>
+        <w:tc>
+          <w:tcPr>
+            <w:tcW w:w="4764" w:type="dxa"/>
+            <w:gridSpan w:val="3"/>
+          </w:tcPr>
+          <w:p>
+            <w:r>
+              <w:t>Validate user login</w:t>
+            </w:r>
+            <w:r>
+              <w:t xml:space="preserve">, </w:t>
+            </w:r>
+            <w:r>
+              <w:t xml:space="preserve">registration </w:t>
+            </w:r>
+            <w:r>
+              <w:t>and private access control</w:t>
+            </w:r>
+          </w:p>
+        </w:tc>
+      </w:tr>
+      <w:tr>
+        <w:trPr>
+          <w:trHeight w:val="84"/>
+        </w:trPr>
+        <w:tc>
+          <w:tcPr>
+            <w:tcW w:w="1416" w:type="dxa"/>
+            <w:shd w:val="clear" w:color="auto" w:fill="156082" w:themeFill="accent1"/>
+          </w:tcPr>
+          <w:p>
+            <w:r>
+              <w:rPr>
+                <w:b/>
+                <w:color w:val="FFFFFF"/>
+              </w:rPr>
+              <w:t xml:space="preserve">Test Case ID </w:t>
+            </w:r>
+          </w:p>
+        </w:tc>
+        <w:tc>
+          <w:tcPr>
+            <w:tcW w:w="1794" w:type="dxa"/>
+            <w:shd w:val="clear" w:color="auto" w:fill="156082" w:themeFill="accent1"/>
+          </w:tcPr>
+          <w:p>
+            <w:r>
+              <w:rPr>
+                <w:b/>
+                <w:color w:val="FFFFFF"/>
+              </w:rPr>
+              <w:t xml:space="preserve">Test Scenario </w:t>
+            </w:r>
+          </w:p>
+        </w:tc>
+        <w:tc>
+          <w:tcPr>
+            <w:tcW w:w="1194" w:type="dxa"/>
+            <w:shd w:val="clear" w:color="auto" w:fill="156082" w:themeFill="accent1"/>
+          </w:tcPr>
+          <w:p>
+            <w:pPr>
+              <w:rPr>
+                <w:b/>
+                <w:color w:val="FFFFFF"/>
+              </w:rPr>
+            </w:pPr>
+            <w:r>
+              <w:rPr>
+                <w:b/>
+                <w:color w:val="FFFFFF"/>
+              </w:rPr>
+              <w:t>Pre-Condition</w:t>
+            </w:r>
+          </w:p>
+        </w:tc>
+        <w:tc>
+          <w:tcPr>
+            <w:tcW w:w="1944" w:type="dxa"/>
+            <w:shd w:val="clear" w:color="auto" w:fill="156082" w:themeFill="accent1"/>
+          </w:tcPr>
+          <w:p>
+            <w:r>
+              <w:rPr>
+                <w:b/>
+                <w:color w:val="FFFFFF"/>
+              </w:rPr>
+              <w:t xml:space="preserve">Test Steps </w:t>
+            </w:r>
+          </w:p>
+        </w:tc>
+        <w:tc>
+          <w:tcPr>
+            <w:tcW w:w="1765" w:type="dxa"/>
+            <w:shd w:val="clear" w:color="auto" w:fill="156082" w:themeFill="accent1"/>
+          </w:tcPr>
+          <w:p>
+            <w:r>
+              <w:rPr>
+                <w:b/>
+                <w:color w:val="FFFFFF"/>
+              </w:rPr>
+              <w:t xml:space="preserve">Expected Result </w:t>
+            </w:r>
+          </w:p>
+        </w:tc>
+        <w:tc>
+          <w:tcPr>
+            <w:tcW w:w="1054" w:type="dxa"/>
+            <w:shd w:val="clear" w:color="auto" w:fill="156082" w:themeFill="accent1"/>
+          </w:tcPr>
+          <w:p>
+            <w:r>
+              <w:rPr>
+                <w:b/>
+                <w:color w:val="FFFFFF"/>
+              </w:rPr>
+              <w:t xml:space="preserve">Status </w:t>
+            </w:r>
+          </w:p>
+        </w:tc>
+      </w:tr>
+      <w:tr>
+        <w:trPr>
+          <w:trHeight w:val="84"/>
+        </w:trPr>
+        <w:tc>
+          <w:tcPr>
+            <w:tcW w:w="1416" w:type="dxa"/>
+          </w:tcPr>
+          <w:p>
+            <w:r>
+              <w:t>TC-AUTH-01</w:t>
+            </w:r>
+          </w:p>
+        </w:tc>
+        <w:tc>
+          <w:tcPr>
+            <w:tcW w:w="1794" w:type="dxa"/>
+          </w:tcPr>
+          <w:p>
+            <w:r>
+              <w:t>User Login (Email/Password)</w:t>
+            </w:r>
+          </w:p>
+        </w:tc>
+        <w:tc>
+          <w:tcPr>
+            <w:tcW w:w="1194" w:type="dxa"/>
+          </w:tcPr>
+          <w:p>
+            <w:r>
+              <w:t>User is registered</w:t>
+            </w:r>
+            <w:r>
+              <w:br/>
+              <w:t>(Has valid Email and password)</w:t>
+            </w:r>
+          </w:p>
+        </w:tc>
+        <w:tc>
+          <w:tcPr>
+            <w:tcW w:w="1944" w:type="dxa"/>
+          </w:tcPr>
+          <w:p>
+            <w:r>
+              <w:t>1. Navigate to Login Page.</w:t>
+            </w:r>
+            <w:r>
+              <w:br/>
+              <w:t>2. Enter valid email/password.</w:t>
+            </w:r>
+            <w:r>
+              <w:br/>
+              <w:t>3. Click "Login."</w:t>
+            </w:r>
+          </w:p>
+        </w:tc>
+        <w:tc>
+          <w:tcPr>
+            <w:tcW w:w="1765" w:type="dxa"/>
+          </w:tcPr>
+          <w:p>
+            <w:r>
+              <w:t>Redirects to Home Page; profile icon visible.</w:t>
+            </w:r>
+          </w:p>
+        </w:tc>
+        <w:tc>
+          <w:tcPr>
+            <w:tcW w:w="1054" w:type="dxa"/>
+          </w:tcPr>
+          <w:p>
+            <w:pPr>
+              <w:jc w:val="center"/>
+            </w:pPr>
+            <w:r>
+              <w:t>Pass</w:t>
+            </w:r>
+          </w:p>
+        </w:tc>
+      </w:tr>
+      <w:tr>
+        <w:trPr>
+          <w:trHeight w:val="84"/>
+        </w:trPr>
+        <w:tc>
+          <w:tcPr>
+            <w:tcW w:w="1416" w:type="dxa"/>
+          </w:tcPr>
+          <w:p>
+            <w:r>
+              <w:t>TC-AUTH-02</w:t>
+            </w:r>
+          </w:p>
+        </w:tc>
+        <w:tc>
+          <w:tcPr>
+            <w:tcW w:w="1794" w:type="dxa"/>
+          </w:tcPr>
+          <w:p>
+            <w:r>
+              <w:t>Google Sign-In</w:t>
+            </w:r>
+          </w:p>
+        </w:tc>
+        <w:tc>
+          <w:tcPr>
+            <w:tcW w:w="1194" w:type="dxa"/>
+          </w:tcPr>
+          <w:p>
+            <w:r>
+              <w:t>User has Google account</w:t>
+            </w:r>
+          </w:p>
+        </w:tc>
+        <w:tc>
+          <w:tcPr>
+            <w:tcW w:w="1944" w:type="dxa"/>
+          </w:tcPr>
+          <w:p>
+            <w:r>
+              <w:t>1. Click "Sign in with Google."</w:t>
+            </w:r>
+            <w:r>
+              <w:br/>
+              <w:t>2. Select Google account.</w:t>
+            </w:r>
+          </w:p>
+        </w:tc>
+        <w:tc>
+          <w:tcPr>
+            <w:tcW w:w="1765" w:type="dxa"/>
+          </w:tcPr>
+          <w:p>
+            <w:r>
+              <w:t>Redirects to Home Page; profile icon visible.</w:t>
+            </w:r>
+          </w:p>
+        </w:tc>
+        <w:tc>
+          <w:tcPr>
+            <w:tcW w:w="1054" w:type="dxa"/>
+          </w:tcPr>
+          <w:p>
+            <w:pPr>
+              <w:jc w:val="center"/>
+            </w:pPr>
+            <w:r>
+              <w:t>Pass</w:t>
+            </w:r>
+          </w:p>
+        </w:tc>
+      </w:tr>
+      <w:tr>
+        <w:trPr>
+          <w:trHeight w:val="84"/>
+        </w:trPr>
+        <w:tc>
+          <w:tcPr>
+            <w:tcW w:w="1416" w:type="dxa"/>
+          </w:tcPr>
+          <w:p>
+            <w:r>
+              <w:t>TC-AUTH-0</w:t>
+            </w:r>
+            <w:r>
+              <w:t>3</w:t>
+            </w:r>
+          </w:p>
+        </w:tc>
+        <w:tc>
+          <w:tcPr>
+            <w:tcW w:w="1794" w:type="dxa"/>
+          </w:tcPr>
+          <w:p>
+            <w:r>
+              <w:t>Verify registration with valid inputs</w:t>
+            </w:r>
+          </w:p>
+        </w:tc>
+        <w:tc>
+          <w:tcPr>
+            <w:tcW w:w="1194" w:type="dxa"/>
+          </w:tcPr>
+          <w:p>
+            <w:r>
+              <w:t>User is not registered</w:t>
+            </w:r>
+          </w:p>
+        </w:tc>
+        <w:tc>
+          <w:tcPr>
+            <w:tcW w:w="1944" w:type="dxa"/>
+          </w:tcPr>
+          <w:p>
+            <w:r>
+              <w:t xml:space="preserve">1. Navigate to </w:t>
+            </w:r>
+            <w:r>
+              <w:t>Signup Page</w:t>
+            </w:r>
+            <w:r>
+              <w:t>.</w:t>
+            </w:r>
+            <w:r>
+              <w:br/>
+              <w:t>2. Enter</w:t>
+            </w:r>
+            <w:r>
+              <w:t xml:space="preserve"> Name, Photo URL,</w:t>
+            </w:r>
+            <w:r>
+              <w:t xml:space="preserve"> </w:t>
+            </w:r>
+            <w:r>
+              <w:t>E</w:t>
+            </w:r>
+            <w:r>
+              <w:t>mail</w:t>
+            </w:r>
+            <w:r>
+              <w:t xml:space="preserve"> and </w:t>
+            </w:r>
+            <w:r>
+              <w:t>password.</w:t>
+            </w:r>
+            <w:r>
+              <w:br/>
+              <w:t>3. Click "</w:t>
+            </w:r>
+            <w:r>
+              <w:t>Sign Up</w:t>
+            </w:r>
+            <w:r>
+              <w:t>"</w:t>
+            </w:r>
+          </w:p>
+        </w:tc>
+        <w:tc>
+          <w:tcPr>
+            <w:tcW w:w="1765" w:type="dxa"/>
+          </w:tcPr>
+          <w:p>
+            <w:r>
+              <w:t>Redirects to Home Page; profile icon visible.</w:t>
+            </w:r>
+          </w:p>
+        </w:tc>
+        <w:tc>
+          <w:tcPr>
+            <w:tcW w:w="1054" w:type="dxa"/>
+          </w:tcPr>
+          <w:p>
+            <w:pPr>
+              <w:jc w:val="center"/>
+            </w:pPr>
+            <w:r>
+              <w:t>Pass</w:t>
+            </w:r>
+          </w:p>
+        </w:tc>
+      </w:tr>
+      <w:tr>
+        <w:trPr>
+          <w:trHeight w:val="84"/>
+        </w:trPr>
+        <w:tc>
+          <w:tcPr>
+            <w:tcW w:w="1416" w:type="dxa"/>
+          </w:tcPr>
+          <w:p>
+            <w:r>
+              <w:t>TC-AUTH-0</w:t>
+            </w:r>
+            <w:r>
+              <w:t>4</w:t>
+            </w:r>
+          </w:p>
+        </w:tc>
+        <w:tc>
+          <w:tcPr>
+            <w:tcW w:w="1794" w:type="dxa"/>
+          </w:tcPr>
+          <w:p>
+            <w:r>
+              <w:t>Verify login fails with invalid credentials</w:t>
+            </w:r>
+          </w:p>
+        </w:tc>
+        <w:tc>
+          <w:tcPr>
+            <w:tcW w:w="1194" w:type="dxa"/>
+          </w:tcPr>
+          <w:p>
+            <w:r>
+              <w:t>None</w:t>
+            </w:r>
+          </w:p>
+        </w:tc>
+        <w:tc>
+          <w:tcPr>
+            <w:tcW w:w="1944" w:type="dxa"/>
+          </w:tcPr>
+          <w:p>
+            <w:r>
+              <w:t>1. Navigate to Login Page.</w:t>
+            </w:r>
+            <w:r>
+              <w:br/>
+              <w:t xml:space="preserve">2. Enter </w:t>
+            </w:r>
+            <w:r>
+              <w:t>an in</w:t>
+            </w:r>
+            <w:r>
+              <w:t>valid email/password.</w:t>
+            </w:r>
+            <w:r>
+              <w:br/>
+              <w:t>3. Click "Login."</w:t>
+            </w:r>
+          </w:p>
+        </w:tc>
+        <w:tc>
+          <w:tcPr>
+            <w:tcW w:w="1765" w:type="dxa"/>
+          </w:tcPr>
+          <w:p>
+            <w:pPr>
+              <w:rPr>
+                <w:b/>
+                <w:bCs/>
+                <w:lang w:val="en-US"/>
+              </w:rPr>
+            </w:pPr>
+            <w:r>
+              <w:t xml:space="preserve">A pop-up message </w:t>
+            </w:r>
+            <w:r>
+              <w:br/>
+              <w:t>“</w:t>
+            </w:r>
+            <w:r>
+              <w:rPr>
+                <w:lang w:val="en-US"/>
+              </w:rPr>
+              <w:t>Login failed. Please try again</w:t>
+            </w:r>
+          </w:p>
+          <w:p>
+            <w:r>
+              <w:t>“</w:t>
+            </w:r>
+            <w:proofErr w:type="gramStart"/>
+            <w:r>
+              <w:t>will</w:t>
+            </w:r>
+            <w:proofErr w:type="gramEnd"/>
+            <w:r>
+              <w:t xml:space="preserve"> appear.</w:t>
+            </w:r>
+          </w:p>
+        </w:tc>
+        <w:tc>
+          <w:tcPr>
+            <w:tcW w:w="1054" w:type="dxa"/>
+          </w:tcPr>
+          <w:p>
+            <w:pPr>
+              <w:jc w:val="center"/>
+            </w:pPr>
+            <w:r>
+              <w:t>Pass</w:t>
+            </w:r>
+          </w:p>
+        </w:tc>
+      </w:tr>
+      <w:tr>
+        <w:trPr>
+          <w:trHeight w:val="84"/>
+        </w:trPr>
+        <w:tc>
+          <w:tcPr>
+            <w:tcW w:w="1416" w:type="dxa"/>
+          </w:tcPr>
+          <w:p>
+            <w:r>
+              <w:t>TC-AUTH-0</w:t>
+            </w:r>
+            <w:r>
+              <w:t>5</w:t>
+            </w:r>
+          </w:p>
+        </w:tc>
+        <w:tc>
+          <w:tcPr>
+            <w:tcW w:w="1794" w:type="dxa"/>
+          </w:tcPr>
+          <w:p>
+            <w:r>
+              <w:t>Verify registration fails with empty fields</w:t>
+            </w:r>
+          </w:p>
+        </w:tc>
+        <w:tc>
+          <w:tcPr>
+            <w:tcW w:w="1194" w:type="dxa"/>
+          </w:tcPr>
+          <w:p>
+            <w:r>
+              <w:t>None</w:t>
+            </w:r>
+          </w:p>
+        </w:tc>
+        <w:tc>
+          <w:tcPr>
+            <w:tcW w:w="1944" w:type="dxa"/>
+          </w:tcPr>
+          <w:p>
+            <w:r>
+              <w:t xml:space="preserve">1. Navigate to </w:t>
+            </w:r>
+            <w:r>
+              <w:t>Signup Page</w:t>
+            </w:r>
+            <w:r>
+              <w:t>.</w:t>
+            </w:r>
+            <w:r>
+              <w:br/>
+              <w:t xml:space="preserve">2. </w:t>
+            </w:r>
+            <w:r>
+              <w:t>Leave required fields empty</w:t>
+            </w:r>
+            <w:r>
+              <w:br/>
+              <w:t>3. Click "</w:t>
+            </w:r>
+            <w:r>
+              <w:t>Sign Up</w:t>
+            </w:r>
+            <w:r>
+              <w:t>"</w:t>
+            </w:r>
+          </w:p>
+        </w:tc>
+        <w:tc>
+          <w:tcPr>
+            <w:tcW w:w="1765" w:type="dxa"/>
+          </w:tcPr>
+          <w:p>
+            <w:r>
+              <w:t>Validation errors shown</w:t>
+            </w:r>
+          </w:p>
+        </w:tc>
+        <w:tc>
+          <w:tcPr>
+            <w:tcW w:w="1054" w:type="dxa"/>
+          </w:tcPr>
+          <w:p>
+            <w:pPr>
+              <w:jc w:val="center"/>
+            </w:pPr>
+            <w:r>
+              <w:t>Pass</w:t>
+            </w:r>
+          </w:p>
+        </w:tc>
+      </w:tr>
+      <w:tr>
+        <w:trPr>
+          <w:trHeight w:val="84"/>
+        </w:trPr>
+        <w:tc>
+          <w:tcPr>
+            <w:tcW w:w="1416" w:type="dxa"/>
+          </w:tcPr>
+          <w:p>
+            <w:r>
+              <w:t>TC-AUTH-0</w:t>
+            </w:r>
+            <w:r>
+              <w:t>6</w:t>
+            </w:r>
+          </w:p>
+        </w:tc>
+        <w:tc>
+          <w:tcPr>
+            <w:tcW w:w="1794" w:type="dxa"/>
+          </w:tcPr>
+          <w:p>
+            <w:r>
+              <w:t>Verify a</w:t>
+            </w:r>
+            <w:r>
+              <w:t>ccess Private Route (Guest)</w:t>
+            </w:r>
+          </w:p>
+        </w:tc>
+        <w:tc>
+          <w:tcPr>
+            <w:tcW w:w="1194" w:type="dxa"/>
+          </w:tcPr>
+          <w:p>
+            <w:r>
+              <w:t>User must</w:t>
+            </w:r>
+            <w:r>
+              <w:t xml:space="preserve"> be</w:t>
+            </w:r>
+            <w:r>
+              <w:t xml:space="preserve"> logged out</w:t>
+            </w:r>
+          </w:p>
+        </w:tc>
+        <w:tc>
+          <w:tcPr>
+            <w:tcW w:w="1944" w:type="dxa"/>
+          </w:tcPr>
+          <w:p>
+            <w:r>
+              <w:t xml:space="preserve">1. </w:t>
+            </w:r>
+            <w:r>
+              <w:t>Manually enter /my-tutorials in URL</w:t>
+            </w:r>
+            <w:r>
+              <w:t xml:space="preserve"> or Click “My Tutorial” from Navbar</w:t>
+            </w:r>
+            <w:r>
+              <w:br/>
+            </w:r>
+          </w:p>
+        </w:tc>
+        <w:tc>
+          <w:tcPr>
+            <w:tcW w:w="1765" w:type="dxa"/>
+          </w:tcPr>
+          <w:p>
+            <w:r>
+              <w:t>Redirects to Login Page</w:t>
+            </w:r>
+          </w:p>
+        </w:tc>
+        <w:tc>
+          <w:tcPr>
+            <w:tcW w:w="1054" w:type="dxa"/>
+          </w:tcPr>
+          <w:p>
+            <w:pPr>
+              <w:jc w:val="center"/>
+            </w:pPr>
+            <w:r>
+              <w:t>Pass</w:t>
+            </w:r>
+          </w:p>
+        </w:tc>
+      </w:tr>
+      <w:tr>
+        <w:trPr>
+          <w:trHeight w:val="84"/>
+        </w:trPr>
+        <w:tc>
+          <w:tcPr>
+            <w:tcW w:w="1416" w:type="dxa"/>
+          </w:tcPr>
+          <w:p>
+            <w:r>
+              <w:lastRenderedPageBreak/>
+              <w:t>TC-AUTH-0</w:t>
+            </w:r>
+            <w:r>
+              <w:t>7</w:t>
+            </w:r>
+          </w:p>
+        </w:tc>
+        <w:tc>
+          <w:tcPr>
+            <w:tcW w:w="1794" w:type="dxa"/>
+          </w:tcPr>
+          <w:p>
+            <w:r>
+              <w:t>Logout</w:t>
+            </w:r>
+          </w:p>
+        </w:tc>
+        <w:tc>
+          <w:tcPr>
+            <w:tcW w:w="1194" w:type="dxa"/>
+          </w:tcPr>
+          <w:p>
+            <w:r>
+              <w:t>User is logged in</w:t>
+            </w:r>
+          </w:p>
+        </w:tc>
+        <w:tc>
+          <w:tcPr>
+            <w:tcW w:w="1944" w:type="dxa"/>
+          </w:tcPr>
+          <w:p>
+            <w:r>
+              <w:t xml:space="preserve">1. </w:t>
+            </w:r>
+            <w:r>
+              <w:t>Click the “Logout” Button</w:t>
+            </w:r>
+          </w:p>
+        </w:tc>
+        <w:tc>
+          <w:tcPr>
+            <w:tcW w:w="1765" w:type="dxa"/>
+          </w:tcPr>
+          <w:p>
+            <w:r>
+              <w:t>Redirect to homepage, session cleared</w:t>
+            </w:r>
+          </w:p>
+        </w:tc>
+        <w:tc>
+          <w:tcPr>
+            <w:tcW w:w="1054" w:type="dxa"/>
+          </w:tcPr>
+          <w:p>
+            <w:pPr>
+              <w:jc w:val="center"/>
+            </w:pPr>
+            <w:r>
+              <w:t>Pass</w:t>
+            </w:r>
+          </w:p>
+        </w:tc>
+      </w:tr>
+    </w:tbl>
+    <w:p/>
+    <w:tbl>
+      <w:tblPr>
+        <w:tblStyle w:val="TableGrid"/>
+        <w:tblpPr w:leftFromText="180" w:rightFromText="180" w:vertAnchor="text" w:horzAnchor="margin" w:tblpY="256"/>
+        <w:tblW w:w="0" w:type="auto"/>
+        <w:tblLook w:val="04A0" w:firstRow="1" w:lastRow="0" w:firstColumn="1" w:lastColumn="0" w:noHBand="0" w:noVBand="1"/>
+      </w:tblPr>
+      <w:tblGrid>
         <w:gridCol w:w="1444"/>
         <w:gridCol w:w="1830"/>
         <w:gridCol w:w="1218"/>
@@ -92,7 +1195,7 @@
           </w:tcPr>
           <w:p>
             <w:r>
-              <w:t>Authentication</w:t>
+              <w:t>Tutorial Booking</w:t>
             </w:r>
           </w:p>
         </w:tc>
@@ -213,7 +1316,13 @@
           </w:tcPr>
           <w:p>
             <w:r>
-              <w:t>02-05-2025</w:t>
+              <w:t>0</w:t>
+            </w:r>
+            <w:r>
+              <w:t>5-</w:t>
+            </w:r>
+            <w:r>
+              <w:t>05-2025</w:t>
             </w:r>
           </w:p>
         </w:tc>
@@ -330,13 +1439,13 @@
           </w:tcPr>
           <w:p>
             <w:r>
-              <w:t>Validate user login</w:t>
-            </w:r>
-            <w:r>
-              <w:t xml:space="preserve"> and </w:t>
-            </w:r>
-            <w:r>
-              <w:t xml:space="preserve">registration </w:t>
+              <w:t xml:space="preserve">Validate tutor </w:t>
+            </w:r>
+            <w:r>
+              <w:t>booking,</w:t>
+            </w:r>
+            <w:r>
+              <w:t xml:space="preserve"> viewing all the tutorial and validate adding tutorials</w:t>
             </w:r>
           </w:p>
         </w:tc>
@@ -452,7 +1561,13 @@
           </w:tcPr>
           <w:p>
             <w:r>
-              <w:t>TC-AUTH-001</w:t>
+              <w:t>TC-</w:t>
+            </w:r>
+            <w:r>
+              <w:t>TUTOR</w:t>
+            </w:r>
+            <w:r>
+              <w:t>-01</w:t>
             </w:r>
           </w:p>
         </w:tc>
@@ -462,7 +1577,7 @@
           </w:tcPr>
           <w:p>
             <w:r>
-              <w:t>User Login (Email/Password)</w:t>
+              <w:t>Book a Tutor</w:t>
             </w:r>
           </w:p>
         </w:tc>
@@ -472,29 +1587,21 @@
           </w:tcPr>
           <w:p>
             <w:r>
-              <w:t>User is registered</w:t>
+              <w:t>User must be logged in</w:t>
+            </w:r>
+          </w:p>
+        </w:tc>
+        <w:tc>
+          <w:tcPr>
+            <w:tcW w:w="1983" w:type="dxa"/>
+          </w:tcPr>
+          <w:p>
+            <w:r>
+              <w:t>1. Click "Book" on Tutor Details.</w:t>
             </w:r>
             <w:r>
               <w:br/>
-              <w:t>(Has valid Email and password)</w:t>
-            </w:r>
-          </w:p>
-        </w:tc>
-        <w:tc>
-          <w:tcPr>
-            <w:tcW w:w="1983" w:type="dxa"/>
-          </w:tcPr>
-          <w:p>
-            <w:r>
-              <w:t>1. Navigate to Login Page.</w:t>
-            </w:r>
-            <w:r>
-              <w:br/>
-              <w:t>2. Enter valid email/password.</w:t>
-            </w:r>
-            <w:r>
-              <w:br/>
-              <w:t>3. Click "Login."</w:t>
+              <w:t>2. Confirm booking.</w:t>
             </w:r>
           </w:p>
         </w:tc>
@@ -504,7 +1611,7 @@
           </w:tcPr>
           <w:p>
             <w:r>
-              <w:t>Redirects to Home Page; profile icon visible.</w:t>
+              <w:t>Booking saved in DB; appears in "My Bookings."</w:t>
             </w:r>
           </w:p>
         </w:tc>
@@ -512,7 +1619,11 @@
           <w:tcPr>
             <w:tcW w:w="1075" w:type="dxa"/>
           </w:tcPr>
-          <w:p/>
+          <w:p>
+            <w:r>
+              <w:t xml:space="preserve"> Pass</w:t>
+            </w:r>
+          </w:p>
         </w:tc>
       </w:tr>
       <w:tr>
@@ -525,7 +1636,7 @@
           </w:tcPr>
           <w:p>
             <w:r>
-              <w:t>TC-AUTH-002</w:t>
+              <w:t>TC-TUTOR-02</w:t>
             </w:r>
           </w:p>
         </w:tc>
@@ -535,7 +1646,7 @@
           </w:tcPr>
           <w:p>
             <w:r>
-              <w:t>Google Sign-In</w:t>
+              <w:t>View all tutorials</w:t>
             </w:r>
           </w:p>
         </w:tc>
@@ -545,7 +1656,7 @@
           </w:tcPr>
           <w:p>
             <w:r>
-              <w:t>User has Google account</w:t>
+              <w:t>Logged in user</w:t>
             </w:r>
           </w:p>
         </w:tc>
@@ -555,11 +1666,16 @@
           </w:tcPr>
           <w:p>
             <w:r>
-              <w:t>1. Click "Sign in with Google."</w:t>
-            </w:r>
-            <w:r>
-              <w:br/>
-              <w:t>2. Select Google account.</w:t>
+              <w:t>1. Click "</w:t>
+            </w:r>
+            <w:r>
+              <w:t>Find Tutorials</w:t>
+            </w:r>
+            <w:r>
+              <w:t xml:space="preserve">" on </w:t>
+            </w:r>
+            <w:r>
+              <w:t>Navbar</w:t>
             </w:r>
           </w:p>
         </w:tc>
@@ -569,7 +1685,7 @@
           </w:tcPr>
           <w:p>
             <w:r>
-              <w:t>Redirects to Home Page; profile icon visible.</w:t>
+              <w:t>All tutorials are listed</w:t>
             </w:r>
           </w:p>
         </w:tc>
@@ -577,7 +1693,11 @@
           <w:tcPr>
             <w:tcW w:w="1075" w:type="dxa"/>
           </w:tcPr>
-          <w:p/>
+          <w:p>
+            <w:r>
+              <w:t>Pass</w:t>
+            </w:r>
+          </w:p>
         </w:tc>
       </w:tr>
       <w:tr>
@@ -590,7 +1710,7 @@
           </w:tcPr>
           <w:p>
             <w:r>
-              <w:t>TC-AUTH-00</w:t>
+              <w:t>TC-TUTOR-0</w:t>
             </w:r>
             <w:r>
               <w:t>3</w:t>
@@ -603,7 +1723,7 @@
           </w:tcPr>
           <w:p>
             <w:r>
-              <w:t>Verify registration with valid inputs</w:t>
+              <w:t>Add tutorial as teacher</w:t>
             </w:r>
           </w:p>
         </w:tc>
@@ -613,7 +1733,7 @@
           </w:tcPr>
           <w:p>
             <w:r>
-              <w:t>User is not registered</w:t>
+              <w:t>Logged in as teacher</w:t>
             </w:r>
           </w:p>
         </w:tc>
@@ -623,45 +1743,19 @@
           </w:tcPr>
           <w:p>
             <w:r>
-              <w:t xml:space="preserve">1. Navigate to </w:t>
-            </w:r>
-            <w:r>
-              <w:t>Signup Page</w:t>
-            </w:r>
-            <w:r>
-              <w:t>.</w:t>
+              <w:t xml:space="preserve">1. </w:t>
+            </w:r>
+            <w:r>
+              <w:t>Go to Add Tutorial</w:t>
             </w:r>
             <w:r>
               <w:br/>
-              <w:t>2. Enter</w:t>
-            </w:r>
-            <w:r>
-              <w:t xml:space="preserve"> Name, Photo URL,</w:t>
-            </w:r>
-            <w:r>
-              <w:t xml:space="preserve"> </w:t>
-            </w:r>
-            <w:r>
-              <w:t>E</w:t>
-            </w:r>
-            <w:r>
-              <w:t>mail</w:t>
-            </w:r>
-            <w:r>
-              <w:t xml:space="preserve"> and </w:t>
-            </w:r>
-            <w:r>
-              <w:t>password.</w:t>
-            </w:r>
-            <w:r>
-              <w:br/>
-              <w:t>3. Click "</w:t>
-            </w:r>
-            <w:r>
-              <w:t>Sign Up</w:t>
-            </w:r>
-            <w:r>
-              <w:t>"</w:t>
+              <w:t>2. Fill details</w:t>
+            </w:r>
+          </w:p>
+          <w:p>
+            <w:r>
+              <w:t xml:space="preserve">3. Submit </w:t>
             </w:r>
           </w:p>
         </w:tc>
@@ -671,7 +1765,7 @@
           </w:tcPr>
           <w:p>
             <w:r>
-              <w:t>Redirects to Home Page; profile icon visible.</w:t>
+              <w:t>Tutorial added successfully</w:t>
             </w:r>
           </w:p>
         </w:tc>
@@ -679,7 +1773,11 @@
           <w:tcPr>
             <w:tcW w:w="1075" w:type="dxa"/>
           </w:tcPr>
-          <w:p/>
+          <w:p>
+            <w:r>
+              <w:t>Pass</w:t>
+            </w:r>
+          </w:p>
         </w:tc>
       </w:tr>
       <w:tr>
@@ -692,7 +1790,7 @@
           </w:tcPr>
           <w:p>
             <w:r>
-              <w:t>TC-AUTH-0</w:t>
+              <w:t>TC-TUTOR-0</w:t>
             </w:r>
             <w:r>
               <w:t>4</w:t>
@@ -705,7 +1803,15 @@
           </w:tcPr>
           <w:p>
             <w:r>
-              <w:t>Verify login fails with invalid credentials</w:t>
+              <w:t xml:space="preserve">Validation </w:t>
+            </w:r>
+            <w:proofErr w:type="gramStart"/>
+            <w:r>
+              <w:t>check</w:t>
+            </w:r>
+            <w:proofErr w:type="gramEnd"/>
+            <w:r>
+              <w:t xml:space="preserve"> on empty fields</w:t>
             </w:r>
           </w:p>
         </w:tc>
@@ -715,7 +1821,7 @@
           </w:tcPr>
           <w:p>
             <w:r>
-              <w:t>None</w:t>
+              <w:t>Logged in as teacher</w:t>
             </w:r>
           </w:p>
         </w:tc>
@@ -725,21 +1831,22 @@
           </w:tcPr>
           <w:p>
             <w:r>
-              <w:t>1. Navigate to Login Page.</w:t>
+              <w:t xml:space="preserve">1. </w:t>
+            </w:r>
+            <w:r>
+              <w:t>Go to Add Tutorial</w:t>
             </w:r>
             <w:r>
               <w:br/>
-              <w:t xml:space="preserve">2. Enter </w:t>
-            </w:r>
-            <w:r>
-              <w:t>an in</w:t>
-            </w:r>
-            <w:r>
-              <w:t>valid email/password.</w:t>
-            </w:r>
-            <w:r>
-              <w:br/>
-              <w:t>3. Click "Login."</w:t>
+              <w:t xml:space="preserve">2. </w:t>
+            </w:r>
+            <w:r>
+              <w:t>Leave fields empty</w:t>
+            </w:r>
+          </w:p>
+          <w:p>
+            <w:r>
+              <w:t>3. Submit</w:t>
             </w:r>
           </w:p>
         </w:tc>
@@ -748,38 +1855,8 @@
             <w:tcW w:w="1800" w:type="dxa"/>
           </w:tcPr>
           <w:p>
-            <w:pPr>
-              <w:rPr>
-                <w:b/>
-                <w:bCs/>
-                <w:lang w:val="en-US"/>
-              </w:rPr>
-            </w:pPr>
-            <w:r>
-              <w:t xml:space="preserve">A pop-up message </w:t>
-            </w:r>
-            <w:r>
-              <w:br/>
-              <w:t>“</w:t>
-            </w:r>
-            <w:r>
-              <w:rPr>
-                <w:lang w:val="en-US"/>
-              </w:rPr>
-              <w:t>Login failed. Please try again</w:t>
-            </w:r>
-          </w:p>
-          <w:p>
-            <w:r>
-              <w:t>“</w:t>
-            </w:r>
-            <w:proofErr w:type="gramStart"/>
-            <w:r>
-              <w:t>will</w:t>
-            </w:r>
-            <w:proofErr w:type="gramEnd"/>
-            <w:r>
-              <w:t xml:space="preserve"> appear.</w:t>
+            <w:r>
+              <w:t>Show validation errors</w:t>
             </w:r>
           </w:p>
         </w:tc>
@@ -787,7 +1864,11 @@
           <w:tcPr>
             <w:tcW w:w="1075" w:type="dxa"/>
           </w:tcPr>
-          <w:p/>
+          <w:p>
+            <w:r>
+              <w:t>Pass</w:t>
+            </w:r>
+          </w:p>
         </w:tc>
       </w:tr>
       <w:tr>
@@ -800,7 +1881,7 @@
           </w:tcPr>
           <w:p>
             <w:r>
-              <w:t>TC-AUTH-0</w:t>
+              <w:t>TC-TUTOR-0</w:t>
             </w:r>
             <w:r>
               <w:t>5</w:t>
@@ -813,7 +1894,10 @@
           </w:tcPr>
           <w:p>
             <w:r>
-              <w:t>Verify registration fails with empty fields</w:t>
+              <w:t xml:space="preserve">Search tutorial by </w:t>
+            </w:r>
+            <w:r>
+              <w:t>Language</w:t>
             </w:r>
           </w:p>
         </w:tc>
@@ -823,7 +1907,7 @@
           </w:tcPr>
           <w:p>
             <w:r>
-              <w:t>None</w:t>
+              <w:t>Tutorials exist</w:t>
             </w:r>
           </w:p>
         </w:tc>
@@ -833,30 +1917,25 @@
           </w:tcPr>
           <w:p>
             <w:r>
-              <w:t xml:space="preserve">1. Navigate to </w:t>
-            </w:r>
-            <w:r>
-              <w:t>Signup Page</w:t>
+              <w:t>1.</w:t>
+            </w:r>
+            <w:r>
+              <w:t>Use search bar</w:t>
             </w:r>
             <w:r>
               <w:t>.</w:t>
             </w:r>
             <w:r>
-              <w:br/>
-              <w:t xml:space="preserve">2. </w:t>
-            </w:r>
-            <w:r>
-              <w:t>Leave required fields empty</w:t>
-            </w:r>
-            <w:r>
-              <w:br/>
-              <w:t>3. Click "</w:t>
-            </w:r>
-            <w:r>
-              <w:t>Sign Up</w:t>
-            </w:r>
-            <w:r>
-              <w:t>"</w:t>
+              <w:t xml:space="preserve"> </w:t>
+            </w:r>
+            <w:r>
+              <w:t>2.</w:t>
+            </w:r>
+            <w:r>
+              <w:t xml:space="preserve">Enter </w:t>
+            </w:r>
+            <w:r>
+              <w:t>Language</w:t>
             </w:r>
           </w:p>
         </w:tc>
@@ -866,7 +1945,7 @@
           </w:tcPr>
           <w:p>
             <w:r>
-              <w:t>Validation errors shown</w:t>
+              <w:t>Filtered results displayed</w:t>
             </w:r>
           </w:p>
         </w:tc>
@@ -874,18 +1953,521 @@
           <w:tcPr>
             <w:tcW w:w="1075" w:type="dxa"/>
           </w:tcPr>
-          <w:p/>
+          <w:p>
+            <w:r>
+              <w:t>Pass</w:t>
+            </w:r>
+          </w:p>
         </w:tc>
       </w:tr>
     </w:tbl>
-    <w:p>
-      <w:r>
-        <w:t>Test Cases:</w:t>
-      </w:r>
-    </w:p>
     <w:p/>
     <w:p/>
     <w:p/>
+    <w:p/>
+    <w:p/>
+    <w:p/>
+    <w:tbl>
+      <w:tblPr>
+        <w:tblStyle w:val="TableGrid"/>
+        <w:tblpPr w:leftFromText="180" w:rightFromText="180" w:vertAnchor="text" w:horzAnchor="margin" w:tblpY="256"/>
+        <w:tblW w:w="0" w:type="auto"/>
+        <w:tblLook w:val="04A0" w:firstRow="1" w:lastRow="0" w:firstColumn="1" w:lastColumn="0" w:noHBand="0" w:noVBand="1"/>
+      </w:tblPr>
+      <w:tblGrid>
+        <w:gridCol w:w="1444"/>
+        <w:gridCol w:w="1830"/>
+        <w:gridCol w:w="1218"/>
+        <w:gridCol w:w="1983"/>
+        <w:gridCol w:w="1800"/>
+        <w:gridCol w:w="1075"/>
+      </w:tblGrid>
+      <w:tr>
+        <w:tc>
+          <w:tcPr>
+            <w:tcW w:w="4492" w:type="dxa"/>
+            <w:gridSpan w:val="3"/>
+            <w:shd w:val="clear" w:color="auto" w:fill="156082" w:themeFill="accent1"/>
+          </w:tcPr>
+          <w:p>
+            <w:pPr>
+              <w:rPr>
+                <w:color w:val="FFFFFF" w:themeColor="background1"/>
+              </w:rPr>
+            </w:pPr>
+            <w:r>
+              <w:rPr>
+                <w:b/>
+                <w:bCs/>
+                <w:color w:val="FFFFFF" w:themeColor="background1"/>
+                <w:sz w:val="24"/>
+              </w:rPr>
+              <w:lastRenderedPageBreak/>
+              <w:t>Project N</w:t>
+            </w:r>
+            <w:r>
+              <w:rPr>
+                <w:b/>
+                <w:bCs/>
+                <w:color w:val="FFFFFF" w:themeColor="background1"/>
+              </w:rPr>
+              <w:t xml:space="preserve">ame: </w:t>
+            </w:r>
+          </w:p>
+        </w:tc>
+        <w:tc>
+          <w:tcPr>
+            <w:tcW w:w="4858" w:type="dxa"/>
+            <w:gridSpan w:val="3"/>
+          </w:tcPr>
+          <w:p>
+            <w:r>
+              <w:t>Tutor Time</w:t>
+            </w:r>
+          </w:p>
+        </w:tc>
+      </w:tr>
+      <w:tr>
+        <w:tc>
+          <w:tcPr>
+            <w:tcW w:w="4492" w:type="dxa"/>
+            <w:gridSpan w:val="3"/>
+            <w:shd w:val="clear" w:color="auto" w:fill="156082" w:themeFill="accent1"/>
+          </w:tcPr>
+          <w:p>
+            <w:pPr>
+              <w:rPr>
+                <w:color w:val="FFFFFF" w:themeColor="background1"/>
+              </w:rPr>
+            </w:pPr>
+            <w:r>
+              <w:rPr>
+                <w:b/>
+                <w:bCs/>
+                <w:color w:val="FFFFFF" w:themeColor="background1"/>
+                <w:sz w:val="24"/>
+              </w:rPr>
+              <w:t>Module Name:</w:t>
+            </w:r>
+          </w:p>
+        </w:tc>
+        <w:tc>
+          <w:tcPr>
+            <w:tcW w:w="4858" w:type="dxa"/>
+            <w:gridSpan w:val="3"/>
+          </w:tcPr>
+          <w:p>
+            <w:r>
+              <w:t>Error Handling</w:t>
+            </w:r>
+          </w:p>
+        </w:tc>
+      </w:tr>
+      <w:tr>
+        <w:tc>
+          <w:tcPr>
+            <w:tcW w:w="4492" w:type="dxa"/>
+            <w:gridSpan w:val="3"/>
+            <w:shd w:val="clear" w:color="auto" w:fill="156082" w:themeFill="accent1"/>
+          </w:tcPr>
+          <w:p>
+            <w:pPr>
+              <w:rPr>
+                <w:color w:val="FFFFFF" w:themeColor="background1"/>
+              </w:rPr>
+            </w:pPr>
+            <w:r>
+              <w:rPr>
+                <w:b/>
+                <w:bCs/>
+                <w:color w:val="FFFFFF" w:themeColor="background1"/>
+                <w:sz w:val="24"/>
+              </w:rPr>
+              <w:t xml:space="preserve">Test Priority: </w:t>
+            </w:r>
+          </w:p>
+        </w:tc>
+        <w:tc>
+          <w:tcPr>
+            <w:tcW w:w="4858" w:type="dxa"/>
+            <w:gridSpan w:val="3"/>
+          </w:tcPr>
+          <w:p>
+            <w:r>
+              <w:t>High</w:t>
+            </w:r>
+          </w:p>
+        </w:tc>
+      </w:tr>
+      <w:tr>
+        <w:tc>
+          <w:tcPr>
+            <w:tcW w:w="4492" w:type="dxa"/>
+            <w:gridSpan w:val="3"/>
+            <w:shd w:val="clear" w:color="auto" w:fill="156082" w:themeFill="accent1"/>
+          </w:tcPr>
+          <w:p>
+            <w:pPr>
+              <w:rPr>
+                <w:color w:val="FFFFFF" w:themeColor="background1"/>
+              </w:rPr>
+            </w:pPr>
+            <w:r>
+              <w:rPr>
+                <w:b/>
+                <w:bCs/>
+                <w:color w:val="FFFFFF" w:themeColor="background1"/>
+                <w:sz w:val="24"/>
+              </w:rPr>
+              <w:t xml:space="preserve">Test Designed By: </w:t>
+            </w:r>
+          </w:p>
+        </w:tc>
+        <w:tc>
+          <w:tcPr>
+            <w:tcW w:w="4858" w:type="dxa"/>
+            <w:gridSpan w:val="3"/>
+          </w:tcPr>
+          <w:p>
+            <w:proofErr w:type="spellStart"/>
+            <w:r>
+              <w:t>Ishtiak</w:t>
+            </w:r>
+            <w:proofErr w:type="spellEnd"/>
+            <w:r>
+              <w:t xml:space="preserve"> </w:t>
+            </w:r>
+            <w:proofErr w:type="spellStart"/>
+            <w:r>
+              <w:t>Billah</w:t>
+            </w:r>
+            <w:proofErr w:type="spellEnd"/>
+            <w:r>
+              <w:t xml:space="preserve"> Emon</w:t>
+            </w:r>
+          </w:p>
+        </w:tc>
+      </w:tr>
+      <w:tr>
+        <w:tc>
+          <w:tcPr>
+            <w:tcW w:w="4492" w:type="dxa"/>
+            <w:gridSpan w:val="3"/>
+            <w:shd w:val="clear" w:color="auto" w:fill="156082" w:themeFill="accent1"/>
+          </w:tcPr>
+          <w:p>
+            <w:pPr>
+              <w:rPr>
+                <w:color w:val="FFFFFF" w:themeColor="background1"/>
+              </w:rPr>
+            </w:pPr>
+            <w:r>
+              <w:rPr>
+                <w:b/>
+                <w:bCs/>
+                <w:color w:val="FFFFFF" w:themeColor="background1"/>
+                <w:sz w:val="24"/>
+              </w:rPr>
+              <w:t xml:space="preserve">Test Designed Date: </w:t>
+            </w:r>
+          </w:p>
+        </w:tc>
+        <w:tc>
+          <w:tcPr>
+            <w:tcW w:w="4858" w:type="dxa"/>
+            <w:gridSpan w:val="3"/>
+          </w:tcPr>
+          <w:p>
+            <w:r>
+              <w:t>05-05-2025</w:t>
+            </w:r>
+          </w:p>
+        </w:tc>
+      </w:tr>
+      <w:tr>
+        <w:tc>
+          <w:tcPr>
+            <w:tcW w:w="4492" w:type="dxa"/>
+            <w:gridSpan w:val="3"/>
+            <w:shd w:val="clear" w:color="auto" w:fill="156082" w:themeFill="accent1"/>
+          </w:tcPr>
+          <w:p>
+            <w:pPr>
+              <w:rPr>
+                <w:color w:val="FFFFFF" w:themeColor="background1"/>
+              </w:rPr>
+            </w:pPr>
+            <w:r>
+              <w:rPr>
+                <w:b/>
+                <w:bCs/>
+                <w:color w:val="FFFFFF" w:themeColor="background1"/>
+                <w:sz w:val="24"/>
+              </w:rPr>
+              <w:t>Test Executed By:</w:t>
+            </w:r>
+          </w:p>
+        </w:tc>
+        <w:tc>
+          <w:tcPr>
+            <w:tcW w:w="4858" w:type="dxa"/>
+            <w:gridSpan w:val="3"/>
+          </w:tcPr>
+          <w:p>
+            <w:proofErr w:type="spellStart"/>
+            <w:r>
+              <w:t>Ishtiak</w:t>
+            </w:r>
+            <w:proofErr w:type="spellEnd"/>
+            <w:r>
+              <w:t xml:space="preserve"> </w:t>
+            </w:r>
+            <w:proofErr w:type="spellStart"/>
+            <w:r>
+              <w:t>Billah</w:t>
+            </w:r>
+            <w:proofErr w:type="spellEnd"/>
+            <w:r>
+              <w:t xml:space="preserve"> Emon</w:t>
+            </w:r>
+          </w:p>
+        </w:tc>
+      </w:tr>
+      <w:tr>
+        <w:tc>
+          <w:tcPr>
+            <w:tcW w:w="4492" w:type="dxa"/>
+            <w:gridSpan w:val="3"/>
+            <w:shd w:val="clear" w:color="auto" w:fill="156082" w:themeFill="accent1"/>
+          </w:tcPr>
+          <w:p>
+            <w:pPr>
+              <w:rPr>
+                <w:color w:val="FFFFFF" w:themeColor="background1"/>
+              </w:rPr>
+            </w:pPr>
+            <w:r>
+              <w:rPr>
+                <w:b/>
+                <w:bCs/>
+                <w:color w:val="FFFFFF" w:themeColor="background1"/>
+                <w:sz w:val="24"/>
+              </w:rPr>
+              <w:t xml:space="preserve">Test Execution Date: </w:t>
+            </w:r>
+          </w:p>
+        </w:tc>
+        <w:tc>
+          <w:tcPr>
+            <w:tcW w:w="4858" w:type="dxa"/>
+            <w:gridSpan w:val="3"/>
+          </w:tcPr>
+          <w:p/>
+        </w:tc>
+      </w:tr>
+      <w:tr>
+        <w:tc>
+          <w:tcPr>
+            <w:tcW w:w="4492" w:type="dxa"/>
+            <w:gridSpan w:val="3"/>
+            <w:shd w:val="clear" w:color="auto" w:fill="156082" w:themeFill="accent1"/>
+          </w:tcPr>
+          <w:p>
+            <w:pPr>
+              <w:rPr>
+                <w:color w:val="FFFFFF" w:themeColor="background1"/>
+              </w:rPr>
+            </w:pPr>
+            <w:r>
+              <w:rPr>
+                <w:b/>
+                <w:bCs/>
+                <w:color w:val="FFFFFF" w:themeColor="background1"/>
+                <w:sz w:val="24"/>
+              </w:rPr>
+              <w:t xml:space="preserve">Test Description:  </w:t>
+            </w:r>
+          </w:p>
+        </w:tc>
+        <w:tc>
+          <w:tcPr>
+            <w:tcW w:w="4858" w:type="dxa"/>
+            <w:gridSpan w:val="3"/>
+          </w:tcPr>
+          <w:p>
+            <w:r>
+              <w:t>Validating unknown route handling.</w:t>
+            </w:r>
+          </w:p>
+        </w:tc>
+      </w:tr>
+      <w:tr>
+        <w:trPr>
+          <w:trHeight w:val="98"/>
+        </w:trPr>
+        <w:tc>
+          <w:tcPr>
+            <w:tcW w:w="1444" w:type="dxa"/>
+            <w:shd w:val="clear" w:color="auto" w:fill="156082" w:themeFill="accent1"/>
+          </w:tcPr>
+          <w:p>
+            <w:r>
+              <w:rPr>
+                <w:b/>
+                <w:color w:val="FFFFFF"/>
+              </w:rPr>
+              <w:t xml:space="preserve">Test Case ID </w:t>
+            </w:r>
+          </w:p>
+        </w:tc>
+        <w:tc>
+          <w:tcPr>
+            <w:tcW w:w="1830" w:type="dxa"/>
+            <w:shd w:val="clear" w:color="auto" w:fill="156082" w:themeFill="accent1"/>
+          </w:tcPr>
+          <w:p>
+            <w:r>
+              <w:rPr>
+                <w:b/>
+                <w:color w:val="FFFFFF"/>
+              </w:rPr>
+              <w:t xml:space="preserve">Test Scenario </w:t>
+            </w:r>
+          </w:p>
+        </w:tc>
+        <w:tc>
+          <w:tcPr>
+            <w:tcW w:w="1218" w:type="dxa"/>
+            <w:shd w:val="clear" w:color="auto" w:fill="156082" w:themeFill="accent1"/>
+          </w:tcPr>
+          <w:p>
+            <w:pPr>
+              <w:rPr>
+                <w:b/>
+                <w:color w:val="FFFFFF"/>
+              </w:rPr>
+            </w:pPr>
+            <w:r>
+              <w:rPr>
+                <w:b/>
+                <w:color w:val="FFFFFF"/>
+              </w:rPr>
+              <w:t>Pre-Condition</w:t>
+            </w:r>
+          </w:p>
+        </w:tc>
+        <w:tc>
+          <w:tcPr>
+            <w:tcW w:w="1983" w:type="dxa"/>
+            <w:shd w:val="clear" w:color="auto" w:fill="156082" w:themeFill="accent1"/>
+          </w:tcPr>
+          <w:p>
+            <w:r>
+              <w:rPr>
+                <w:b/>
+                <w:color w:val="FFFFFF"/>
+              </w:rPr>
+              <w:t xml:space="preserve">Test Steps </w:t>
+            </w:r>
+          </w:p>
+        </w:tc>
+        <w:tc>
+          <w:tcPr>
+            <w:tcW w:w="1800" w:type="dxa"/>
+            <w:shd w:val="clear" w:color="auto" w:fill="156082" w:themeFill="accent1"/>
+          </w:tcPr>
+          <w:p>
+            <w:r>
+              <w:rPr>
+                <w:b/>
+                <w:color w:val="FFFFFF"/>
+              </w:rPr>
+              <w:t xml:space="preserve">Expected Result </w:t>
+            </w:r>
+          </w:p>
+        </w:tc>
+        <w:tc>
+          <w:tcPr>
+            <w:tcW w:w="1075" w:type="dxa"/>
+            <w:shd w:val="clear" w:color="auto" w:fill="156082" w:themeFill="accent1"/>
+          </w:tcPr>
+          <w:p>
+            <w:r>
+              <w:rPr>
+                <w:b/>
+                <w:color w:val="FFFFFF"/>
+              </w:rPr>
+              <w:t xml:space="preserve">Status </w:t>
+            </w:r>
+          </w:p>
+        </w:tc>
+      </w:tr>
+      <w:tr>
+        <w:trPr>
+          <w:trHeight w:val="98"/>
+        </w:trPr>
+        <w:tc>
+          <w:tcPr>
+            <w:tcW w:w="1444" w:type="dxa"/>
+          </w:tcPr>
+          <w:p>
+            <w:r>
+              <w:t>TC-ERR-01</w:t>
+            </w:r>
+          </w:p>
+        </w:tc>
+        <w:tc>
+          <w:tcPr>
+            <w:tcW w:w="1830" w:type="dxa"/>
+          </w:tcPr>
+          <w:p>
+            <w:r>
+              <w:t>Handle 404 routes</w:t>
+            </w:r>
+          </w:p>
+        </w:tc>
+        <w:tc>
+          <w:tcPr>
+            <w:tcW w:w="1218" w:type="dxa"/>
+          </w:tcPr>
+          <w:p>
+            <w:r>
+              <w:t>Access unknown route</w:t>
+            </w:r>
+          </w:p>
+        </w:tc>
+        <w:tc>
+          <w:tcPr>
+            <w:tcW w:w="1983" w:type="dxa"/>
+          </w:tcPr>
+          <w:p>
+            <w:r>
+              <w:t>Enter random URL</w:t>
+            </w:r>
+          </w:p>
+        </w:tc>
+        <w:tc>
+          <w:tcPr>
+            <w:tcW w:w="1800" w:type="dxa"/>
+          </w:tcPr>
+          <w:p>
+            <w:r>
+              <w:t>Show 'Page Not Found'</w:t>
+            </w:r>
+          </w:p>
+        </w:tc>
+        <w:tc>
+          <w:tcPr>
+            <w:tcW w:w="1075" w:type="dxa"/>
+          </w:tcPr>
+          <w:p>
+            <w:r>
+              <w:t>Pass</w:t>
+            </w:r>
+          </w:p>
+        </w:tc>
+      </w:tr>
+    </w:tbl>
     <w:p/>
     <w:sectPr>
       <w:pgSz w:w="12240" w:h="15840"/>
@@ -950,9 +2532,9 @@
 <file path=word/numbering.xml><?xml version="1.0" encoding="utf-8"?>
 <w:numbering xmlns:wpc="http://schemas.microsoft.com/office/word/2010/wordprocessingCanvas" xmlns:cx="http://schemas.microsoft.com/office/drawing/2014/chartex" xmlns:cx1="http://schemas.microsoft.com/office/drawing/2015/9/8/chartex" xmlns:cx2="http://schemas.microsoft.com/office/drawing/2015/10/21/chartex" xmlns:cx3="http://schemas.microsoft.com/office/drawing/2016/5/9/chartex" xmlns:cx4="http://schemas.microsoft.com/office/drawing/2016/5/10/chartex" xmlns:cx5="http://schemas.microsoft.com/office/drawing/2016/5/11/chartex" xmlns:cx6="http://schemas.microsoft.com/office/drawing/2016/5/12/chartex" xmlns:cx7="http://schemas.microsoft.com/office/drawing/2016/5/13/chartex" xmlns:cx8="http://schemas.microsoft.com/office/drawing/2016/5/14/chartex" xmlns:mc="http://schemas.openxmlformats.org/markup-compatibility/2006" xmlns:aink="http://schemas.microsoft.com/office/drawing/2016/ink" xmlns:am3d="http://schemas.microsoft.com/office/drawing/2017/model3d" xmlns:o="urn:schemas-microsoft-com:office:office" xmlns:oel="http://schemas.microsoft.com/office/2019/extlst" xmlns:r="http://schemas.openxmlformats.org/officeDocument/2006/relationships" xmlns:m="http://schemas.openxmlformats.org/officeDocument/2006/math" xmlns:v="urn:schemas-microsoft-com:vml" xmlns:wp14="http://schemas.microsoft.com/office/word/2010/wordprocessingDrawing" xmlns:wp="http://schemas.openxmlformats.org/drawingml/2006/wordprocessingDrawing" xmlns:w10="urn:schemas-microsoft-com:office:word" xmlns:w="http://schemas.openxmlformats.org/wordprocessingml/2006/main" xmlns:w14="http://schemas.microsoft.com/office/word/2010/wordml" xmlns:w15="http://schemas.microsoft.com/office/word/2012/wordml" xmlns:w16cex="http://schemas.microsoft.com/office/word/2018/wordml/cex" xmlns:w16cid="http://schemas.microsoft.com/office/word/2016/wordml/cid" xmlns:w16="http://schemas.microsoft.com/office/word/2018/wordml" xmlns:w16du="http://schemas.microsoft.com/office/word/2023/wordml/word16du" xmlns:w16sdtdh="http://schemas.microsoft.com/office/word/2020/wordml/sdtdatahash" xmlns:w16sdtfl="http://schemas.microsoft.com/office/word/2024/wordml/sdtformatlock" xmlns:w16se="http://schemas.microsoft.com/office/word/2015/wordml/symex" xmlns:wpg="http://schemas.microsoft.com/office/word/2010/wordprocessingGroup" xmlns:wpi="http://schemas.microsoft.com/office/word/2010/wordprocessingInk" xmlns:wne="http://schemas.microsoft.com/office/word/2006/wordml" xmlns:wps="http://schemas.microsoft.com/office/word/2010/wordprocessingShape" mc:Ignorable="w14 w15 w16se w16cid w16 w16cex w16sdtdh w16sdtfl w16du wp14">
   <w:abstractNum w:abstractNumId="0" w15:restartNumberingAfterBreak="0">
-    <w:nsid w:val="147505E0"/>
+    <w:nsid w:val="039F0BA5"/>
     <w:multiLevelType w:val="hybridMultilevel"/>
-    <w:tmpl w:val="BB703862"/>
+    <w:tmpl w:val="08447744"/>
     <w:lvl w:ilvl="0" w:tplc="0409000F">
       <w:start w:val="1"/>
       <w:numFmt w:val="decimal"/>
@@ -1039,6 +2621,95 @@
     </w:lvl>
   </w:abstractNum>
   <w:abstractNum w:abstractNumId="1" w15:restartNumberingAfterBreak="0">
+    <w:nsid w:val="147505E0"/>
+    <w:multiLevelType w:val="hybridMultilevel"/>
+    <w:tmpl w:val="BB703862"/>
+    <w:lvl w:ilvl="0" w:tplc="0409000F">
+      <w:start w:val="1"/>
+      <w:numFmt w:val="decimal"/>
+      <w:lvlText w:val="%1."/>
+      <w:lvlJc w:val="left"/>
+      <w:pPr>
+        <w:ind w:left="720" w:hanging="360"/>
+      </w:pPr>
+      <w:rPr>
+        <w:rFonts w:hint="default"/>
+      </w:rPr>
+    </w:lvl>
+    <w:lvl w:ilvl="1" w:tplc="04090019" w:tentative="1">
+      <w:start w:val="1"/>
+      <w:numFmt w:val="lowerLetter"/>
+      <w:lvlText w:val="%2."/>
+      <w:lvlJc w:val="left"/>
+      <w:pPr>
+        <w:ind w:left="1440" w:hanging="360"/>
+      </w:pPr>
+    </w:lvl>
+    <w:lvl w:ilvl="2" w:tplc="0409001B" w:tentative="1">
+      <w:start w:val="1"/>
+      <w:numFmt w:val="lowerRoman"/>
+      <w:lvlText w:val="%3."/>
+      <w:lvlJc w:val="right"/>
+      <w:pPr>
+        <w:ind w:left="2160" w:hanging="180"/>
+      </w:pPr>
+    </w:lvl>
+    <w:lvl w:ilvl="3" w:tplc="0409000F" w:tentative="1">
+      <w:start w:val="1"/>
+      <w:numFmt w:val="decimal"/>
+      <w:lvlText w:val="%4."/>
+      <w:lvlJc w:val="left"/>
+      <w:pPr>
+        <w:ind w:left="2880" w:hanging="360"/>
+      </w:pPr>
+    </w:lvl>
+    <w:lvl w:ilvl="4" w:tplc="04090019" w:tentative="1">
+      <w:start w:val="1"/>
+      <w:numFmt w:val="lowerLetter"/>
+      <w:lvlText w:val="%5."/>
+      <w:lvlJc w:val="left"/>
+      <w:pPr>
+        <w:ind w:left="3600" w:hanging="360"/>
+      </w:pPr>
+    </w:lvl>
+    <w:lvl w:ilvl="5" w:tplc="0409001B" w:tentative="1">
+      <w:start w:val="1"/>
+      <w:numFmt w:val="lowerRoman"/>
+      <w:lvlText w:val="%6."/>
+      <w:lvlJc w:val="right"/>
+      <w:pPr>
+        <w:ind w:left="4320" w:hanging="180"/>
+      </w:pPr>
+    </w:lvl>
+    <w:lvl w:ilvl="6" w:tplc="0409000F" w:tentative="1">
+      <w:start w:val="1"/>
+      <w:numFmt w:val="decimal"/>
+      <w:lvlText w:val="%7."/>
+      <w:lvlJc w:val="left"/>
+      <w:pPr>
+        <w:ind w:left="5040" w:hanging="360"/>
+      </w:pPr>
+    </w:lvl>
+    <w:lvl w:ilvl="7" w:tplc="04090019" w:tentative="1">
+      <w:start w:val="1"/>
+      <w:numFmt w:val="lowerLetter"/>
+      <w:lvlText w:val="%8."/>
+      <w:lvlJc w:val="left"/>
+      <w:pPr>
+        <w:ind w:left="5760" w:hanging="360"/>
+      </w:pPr>
+    </w:lvl>
+    <w:lvl w:ilvl="8" w:tplc="0409001B" w:tentative="1">
+      <w:start w:val="1"/>
+      <w:numFmt w:val="lowerRoman"/>
+      <w:lvlText w:val="%9."/>
+      <w:lvlJc w:val="right"/>
+      <w:pPr>
+        <w:ind w:left="6480" w:hanging="180"/>
+      </w:pPr>
+    </w:lvl>
+  </w:abstractNum>
+  <w:abstractNum w:abstractNumId="2" w15:restartNumberingAfterBreak="0">
     <w:nsid w:val="2B3B3CDC"/>
     <w:multiLevelType w:val="hybridMultilevel"/>
     <w:tmpl w:val="09EC0514"/>
@@ -1250,7 +2921,7 @@
       </w:rPr>
     </w:lvl>
   </w:abstractNum>
-  <w:abstractNum w:abstractNumId="2" w15:restartNumberingAfterBreak="0">
+  <w:abstractNum w:abstractNumId="3" w15:restartNumberingAfterBreak="0">
     <w:nsid w:val="36FA4189"/>
     <w:multiLevelType w:val="hybridMultilevel"/>
     <w:tmpl w:val="9DB486FC"/>
@@ -1339,7 +3010,7 @@
       </w:pPr>
     </w:lvl>
   </w:abstractNum>
-  <w:abstractNum w:abstractNumId="3" w15:restartNumberingAfterBreak="0">
+  <w:abstractNum w:abstractNumId="4" w15:restartNumberingAfterBreak="0">
     <w:nsid w:val="6C7C14B6"/>
     <w:multiLevelType w:val="hybridMultilevel"/>
     <w:tmpl w:val="5A060E7C"/>
@@ -1552,15 +3223,18 @@
     </w:lvl>
   </w:abstractNum>
   <w:num w:numId="1" w16cid:durableId="1029915815">
+    <w:abstractNumId w:val="4"/>
+  </w:num>
+  <w:num w:numId="2" w16cid:durableId="1751998937">
+    <w:abstractNumId w:val="2"/>
+  </w:num>
+  <w:num w:numId="3" w16cid:durableId="1323042524">
     <w:abstractNumId w:val="3"/>
   </w:num>
-  <w:num w:numId="2" w16cid:durableId="1751998937">
+  <w:num w:numId="4" w16cid:durableId="2051033878">
     <w:abstractNumId w:val="1"/>
   </w:num>
-  <w:num w:numId="3" w16cid:durableId="1323042524">
-    <w:abstractNumId w:val="2"/>
-  </w:num>
-  <w:num w:numId="4" w16cid:durableId="2051033878">
+  <w:num w:numId="5" w16cid:durableId="2088190569">
     <w:abstractNumId w:val="0"/>
   </w:num>
 </w:numbering>
@@ -1966,7 +3640,7 @@
   <w:style w:type="paragraph" w:default="1" w:styleId="Normal">
     <w:name w:val="Normal"/>
     <w:qFormat/>
-    <w:rsid w:val="009911FC"/>
+    <w:rsid w:val="005316F4"/>
     <w:pPr>
       <w:spacing w:line="259" w:lineRule="auto"/>
     </w:pPr>

</xml_diff>